<commit_message>
correct the mistake in mission
</commit_message>
<xml_diff>
--- a/第2章-C语言基础思维模型/第2章任务/2.1.2-数学运算(整数部分)/mission_2.1.2_reference.docx
+++ b/第2章-C语言基础思维模型/第2章任务/2.1.2-数学运算(整数部分)/mission_2.1.2_reference.docx
@@ -622,15 +622,7 @@
         <w:rPr>
           <w:rFonts w:hint="eastAsia"/>
         </w:rPr>
-        <w:t>允许任意使用计算器</w:t>
-      </w:r>
-      <w:bookmarkStart w:id="0" w:name="_GoBack"/>
-      <w:bookmarkEnd w:id="0"/>
-      <w:r>
-        <w:rPr>
-          <w:rFonts w:hint="eastAsia"/>
-        </w:rPr>
-        <w:t>。</w:t>
+        <w:t>允许任意使用计算器。</w:t>
       </w:r>
     </w:p>
     <w:p>
@@ -671,15 +663,7 @@
           <w:color w:val="4472C4" w:themeColor="accent1"/>
           <w:u w:val="single"/>
         </w:rPr>
-        <w:t>-</w:t>
-      </w:r>
-      <w:r>
-        <w:rPr>
-          <w:rFonts w:hint="eastAsia"/>
-          <w:color w:val="4472C4" w:themeColor="accent1"/>
-          <w:u w:val="single"/>
-        </w:rPr>
-        <w:t>2</w:t>
+        <w:t>-2</w:t>
       </w:r>
       <w:r>
         <w:rPr>
@@ -741,23 +725,7 @@
           <w:color w:val="4472C4" w:themeColor="accent1"/>
           <w:u w:val="single"/>
         </w:rPr>
-        <w:t>（-2147483648到</w:t>
-      </w:r>
-      <w:r>
-        <w:rPr>
-          <w:rFonts w:hint="eastAsia"/>
-          <w:color w:val="4472C4" w:themeColor="accent1"/>
-          <w:u w:val="single"/>
-        </w:rPr>
-        <w:t>214748364</w:t>
-      </w:r>
-      <w:r>
-        <w:rPr>
-          <w:rFonts w:hint="eastAsia"/>
-          <w:color w:val="4472C4" w:themeColor="accent1"/>
-          <w:u w:val="single"/>
-        </w:rPr>
-        <w:t>7）</w:t>
+        <w:t>（-2147483648到2147483647）</w:t>
       </w:r>
       <w:r>
         <w:rPr>
@@ -770,7 +738,21 @@
         <w:rPr>
           <w:rFonts w:hint="eastAsia"/>
         </w:rPr>
-        <w:t>；假设我们使用4Byte长度的二进制数来表达有符号整数，那么他的最小到最大表示范围是</w:t>
+        <w:t>；假设我们使用4Byte长度的二进制数来表达</w:t>
+      </w:r>
+      <w:r>
+        <w:rPr>
+          <w:rFonts w:hint="eastAsia"/>
+        </w:rPr>
+        <w:t>无</w:t>
+      </w:r>
+      <w:bookmarkStart w:id="0" w:name="_GoBack"/>
+      <w:bookmarkEnd w:id="0"/>
+      <w:r>
+        <w:rPr>
+          <w:rFonts w:hint="eastAsia"/>
+        </w:rPr>
+        <w:t>符号整数，那么他的最小到最大表示范围是</w:t>
       </w:r>
       <w:r>
         <w:rPr>
@@ -1669,6 +1651,7 @@
   <w:style w:type="character" w:default="1" w:styleId="a0">
     <w:name w:val="Default Paragraph Font"/>
     <w:uiPriority w:val="1"/>
+    <w:semiHidden/>
     <w:unhideWhenUsed/>
   </w:style>
   <w:style w:type="table" w:default="1" w:styleId="a1">

</xml_diff>